<commit_message>
added name in pdf
</commit_message>
<xml_diff>
--- a/Student ID 22080111.docx
+++ b/Student ID 22080111.docx
@@ -4,6 +4,7 @@
   <w:body>
     <w:p>
       <w:pPr>
+        <w:ind w:left="720" w:firstLine="720"/>
         <w:rPr>
           <w:rFonts w:ascii="Times New Roman" w:hAnsi="Times New Roman" w:cs="Times New Roman"/>
           <w:b/>
@@ -27,7 +28,7 @@
     </w:p>
     <w:p>
       <w:pPr>
-        <w:jc w:val="center"/>
+        <w:ind w:left="2880" w:firstLine="720"/>
         <w:rPr>
           <w:rFonts w:ascii="Times New Roman" w:hAnsi="Times New Roman" w:cs="Times New Roman"/>
           <w:b/>
@@ -48,7 +49,7 @@
           <w:szCs w:val="28"/>
           <w:u w:val="single"/>
         </w:rPr>
-        <w:t>S</w:t>
+        <w:t xml:space="preserve">Student ID </w:t>
       </w:r>
       <w:r>
         <w:rPr>
@@ -60,7 +61,7 @@
           <w:szCs w:val="28"/>
           <w:u w:val="single"/>
         </w:rPr>
-        <w:t xml:space="preserve">tudent ID </w:t>
+        <w:t>220</w:t>
       </w:r>
       <w:r>
         <w:rPr>
@@ -72,7 +73,7 @@
           <w:szCs w:val="28"/>
           <w:u w:val="single"/>
         </w:rPr>
-        <w:t>220</w:t>
+        <w:t>8</w:t>
       </w:r>
       <w:r>
         <w:rPr>
@@ -84,9 +85,11 @@
           <w:szCs w:val="28"/>
           <w:u w:val="single"/>
         </w:rPr>
-        <w:t>8</w:t>
-      </w:r>
-      <w:r>
+        <w:t>0111</w:t>
+      </w:r>
+    </w:p>
+    <w:p>
+      <w:pPr>
         <w:rPr>
           <w:rFonts w:ascii="Times New Roman" w:hAnsi="Times New Roman" w:cs="Times New Roman"/>
           <w:b/>
@@ -96,8 +99,135 @@
           <w:szCs w:val="28"/>
           <w:u w:val="single"/>
         </w:rPr>
-        <w:t>0111</w:t>
-      </w:r>
+      </w:pPr>
+      <w:proofErr w:type="gramStart"/>
+      <w:r>
+        <w:rPr>
+          <w:rFonts w:ascii="Times New Roman" w:hAnsi="Times New Roman" w:cs="Times New Roman"/>
+          <w:b/>
+          <w:bCs/>
+          <w:color w:val="FF0000"/>
+          <w:sz w:val="28"/>
+          <w:szCs w:val="28"/>
+          <w:u w:val="single"/>
+        </w:rPr>
+        <w:t>Name :</w:t>
+      </w:r>
+      <w:proofErr w:type="gramEnd"/>
+      <w:r>
+        <w:rPr>
+          <w:rFonts w:ascii="Times New Roman" w:hAnsi="Times New Roman" w:cs="Times New Roman"/>
+          <w:b/>
+          <w:bCs/>
+          <w:color w:val="FF0000"/>
+          <w:sz w:val="28"/>
+          <w:szCs w:val="28"/>
+          <w:u w:val="single"/>
+        </w:rPr>
+        <w:t xml:space="preserve">- </w:t>
+      </w:r>
+      <w:r>
+        <w:rPr>
+          <w:rFonts w:ascii="Times New Roman" w:hAnsi="Times New Roman" w:cs="Times New Roman"/>
+          <w:b/>
+          <w:bCs/>
+          <w:color w:val="4472C4" w:themeColor="accent5"/>
+          <w:sz w:val="28"/>
+          <w:szCs w:val="28"/>
+          <w:u w:val="single"/>
+        </w:rPr>
+        <w:t>Saikiran Palla</w:t>
+      </w:r>
+    </w:p>
+    <w:p>
+      <w:pPr>
+        <w:rPr>
+          <w:rFonts w:ascii="Times New Roman" w:hAnsi="Times New Roman" w:cs="Times New Roman"/>
+          <w:b/>
+          <w:bCs/>
+          <w:color w:val="FF0000"/>
+          <w:sz w:val="28"/>
+          <w:szCs w:val="28"/>
+          <w:u w:val="single"/>
+        </w:rPr>
+      </w:pPr>
+      <w:hyperlink r:id="rId5" w:history="1">
+        <w:r>
+          <w:rPr>
+            <w:rStyle w:val="Hyperlink"/>
+            <w:rFonts w:ascii="Times New Roman" w:hAnsi="Times New Roman" w:cs="Times New Roman"/>
+            <w:b/>
+            <w:bCs/>
+            <w:sz w:val="28"/>
+            <w:szCs w:val="28"/>
+          </w:rPr>
+          <w:t>mailto:sp23aax@herts.ac.uk</w:t>
+        </w:r>
+      </w:hyperlink>
+    </w:p>
+    <w:p>
+      <w:pPr>
+        <w:rPr>
+          <w:rFonts w:ascii="Times New Roman" w:hAnsi="Times New Roman" w:cs="Times New Roman"/>
+          <w:b/>
+          <w:bCs/>
+          <w:color w:val="FF0000"/>
+          <w:sz w:val="28"/>
+          <w:szCs w:val="28"/>
+          <w:u w:val="single"/>
+        </w:rPr>
+      </w:pPr>
+      <w:r>
+        <w:rPr>
+          <w:rFonts w:ascii="Times New Roman" w:hAnsi="Times New Roman" w:cs="Times New Roman"/>
+          <w:b/>
+          <w:bCs/>
+          <w:color w:val="FF0000"/>
+          <w:sz w:val="28"/>
+          <w:szCs w:val="28"/>
+          <w:u w:val="single"/>
+        </w:rPr>
+        <w:t xml:space="preserve">GIT </w:t>
+      </w:r>
+      <w:proofErr w:type="gramStart"/>
+      <w:r>
+        <w:rPr>
+          <w:rFonts w:ascii="Times New Roman" w:hAnsi="Times New Roman" w:cs="Times New Roman"/>
+          <w:b/>
+          <w:bCs/>
+          <w:color w:val="FF0000"/>
+          <w:sz w:val="28"/>
+          <w:szCs w:val="28"/>
+          <w:u w:val="single"/>
+        </w:rPr>
+        <w:t>link:-</w:t>
+      </w:r>
+      <w:proofErr w:type="gramEnd"/>
+      <w:r>
+        <w:rPr>
+          <w:rFonts w:ascii="Times New Roman" w:hAnsi="Times New Roman" w:cs="Times New Roman"/>
+          <w:b/>
+          <w:bCs/>
+          <w:color w:val="FF0000"/>
+          <w:sz w:val="28"/>
+          <w:szCs w:val="28"/>
+          <w:u w:val="single"/>
+        </w:rPr>
+        <w:t xml:space="preserve"> </w:t>
+      </w:r>
+      <w:hyperlink r:id="rId6" w:history="1">
+        <w:r>
+          <w:rPr>
+            <w:rStyle w:val="Hyperlink"/>
+            <w:rFonts w:ascii="Times New Roman" w:hAnsi="Times New Roman" w:cs="Times New Roman"/>
+            <w:b/>
+            <w:bCs/>
+            <w:sz w:val="28"/>
+            <w:szCs w:val="28"/>
+          </w:rPr>
+          <w:t>https://github.com/sp23aax/Fundamental-of-Data-Science-coding-project</w:t>
+        </w:r>
+      </w:hyperlink>
     </w:p>
     <w:p>
       <w:pPr>
@@ -402,7 +532,7 @@
                     </pic:cNvPicPr>
                   </pic:nvPicPr>
                   <pic:blipFill>
-                    <a:blip r:embed="rId4">
+                    <a:blip r:embed="rId7">
                       <a:extLst>
                         <a:ext uri="{28A0092B-C50C-407E-A947-70E740481C1C}">
                           <a14:useLocalDpi xmlns:a14="http://schemas.microsoft.com/office/drawing/2010/main" val="0"/>
@@ -666,6 +796,7 @@
           <w:sz w:val="24"/>
           <w:szCs w:val="24"/>
         </w:rPr>
+        <w:lastRenderedPageBreak/>
         <w:t xml:space="preserve">where n </w:t>
       </w:r>
       <w:r>
@@ -1825,6 +1956,29 @@
       <w:color w:val="666666"/>
     </w:rPr>
   </w:style>
+  <w:style w:type="character" w:styleId="Hyperlink">
+    <w:name w:val="Hyperlink"/>
+    <w:basedOn w:val="DefaultParagraphFont"/>
+    <w:uiPriority w:val="99"/>
+    <w:unhideWhenUsed/>
+    <w:rsid w:val="00603C93"/>
+    <w:rPr>
+      <w:color w:val="0563C1" w:themeColor="hyperlink"/>
+      <w:u w:val="single"/>
+    </w:rPr>
+  </w:style>
+  <w:style w:type="character" w:styleId="UnresolvedMention">
+    <w:name w:val="Unresolved Mention"/>
+    <w:basedOn w:val="DefaultParagraphFont"/>
+    <w:uiPriority w:val="99"/>
+    <w:semiHidden/>
+    <w:unhideWhenUsed/>
+    <w:rsid w:val="00603C93"/>
+    <w:rPr>
+      <w:color w:val="605E5C"/>
+      <w:shd w:val="clear" w:color="auto" w:fill="E1DFDD"/>
+    </w:rPr>
+  </w:style>
 </w:styles>
 </file>
 
@@ -2087,4 +2241,16 @@
     </a:ext>
   </a:extLst>
 </a:theme>
+</file>
+
+<file path=customXml/item1.xml><?xml version="1.0" encoding="utf-8"?>
+<b:Sources xmlns:b="http://schemas.openxmlformats.org/officeDocument/2006/bibliography" xmlns="http://schemas.openxmlformats.org/officeDocument/2006/bibliography" SelectedStyle="\APASixthEditionOfficeOnline.xsl" StyleName="APA" Version="6"/>
+</file>
+
+<file path=customXml/itemProps1.xml><?xml version="1.0" encoding="utf-8"?>
+<ds:datastoreItem xmlns:ds="http://schemas.openxmlformats.org/officeDocument/2006/customXml" ds:itemID="{68202B05-513C-4C7B-8E2D-B82CF65F6F3A}">
+  <ds:schemaRefs>
+    <ds:schemaRef ds:uri="http://schemas.openxmlformats.org/officeDocument/2006/bibliography"/>
+  </ds:schemaRefs>
+</ds:datastoreItem>
 </file>
</xml_diff>